<commit_message>
Update MLDP Program Codes Submission Declaration.docx
</commit_message>
<xml_diff>
--- a/MLDP Program Codes Submission Declaration.docx
+++ b/MLDP Program Codes Submission Declaration.docx
@@ -1379,7 +1379,7 @@
                 <v:shape id="_x0000_i1025" type="#_x0000_t75" style="width:74.25pt;height:49.5pt" o:ole="">
                   <v:imagedata r:id="rId12" o:title=""/>
                 </v:shape>
-                <o:OLEObject Type="Embed" ProgID="Acrobat.Document.DC" ShapeID="_x0000_i1025" DrawAspect="Icon" ObjectID="_1832249457" r:id="rId13"/>
+                <o:OLEObject Type="Embed" ProgID="Acrobat.Document.DC" ShapeID="_x0000_i1025" DrawAspect="Icon" ObjectID="_1832249848" r:id="rId13"/>
               </w:object>
             </w:r>
           </w:p>
@@ -2064,13 +2064,6 @@
             <w:tcW w:w="6681" w:type="dxa"/>
           </w:tcPr>
           <w:p>
-            <w:pPr>
-              <w:rPr>
-                <w:rFonts w:ascii="Arial" w:hAnsi="Arial" w:cs="Arial"/>
-                <w:sz w:val="22"/>
-                <w:szCs w:val="22"/>
-              </w:rPr>
-            </w:pPr>
             <w:hyperlink r:id="rId15" w:history="1">
               <w:r>
                 <w:rPr>
@@ -2082,6 +2075,12 @@
                 <w:t>https://www.kaggle.com/datasets/alexteboul/diabetes-health-indicators-dataset</w:t>
               </w:r>
             </w:hyperlink>
+            <w:r>
+              <w:t xml:space="preserve"> Note I’m using: </w:t>
+            </w:r>
+            <w:r>
+              <w:t>diabetes_binary_5050split_health_indicators_BRFSS2015</w:t>
+            </w:r>
           </w:p>
           <w:p>
             <w:pPr>
@@ -2299,9 +2298,11 @@
           <w:rFonts w:ascii="Arial" w:hAnsi="Arial" w:cs="Arial"/>
           <w:b/>
           <w:bCs/>
+          <w:noProof/>
           <w:sz w:val="22"/>
           <w:szCs w:val="22"/>
         </w:rPr>
+        <w:lastRenderedPageBreak/>
         <w:drawing>
           <wp:inline distT="0" distB="0" distL="0" distR="0" wp14:anchorId="02CB2B0C" wp14:editId="3357FB87">
             <wp:extent cx="4944778" cy="6800850"/>
@@ -2386,9 +2387,11 @@
           <w:rFonts w:ascii="Arial" w:hAnsi="Arial" w:cs="Arial"/>
           <w:b/>
           <w:bCs/>
+          <w:noProof/>
           <w:sz w:val="22"/>
           <w:szCs w:val="22"/>
         </w:rPr>
+        <w:lastRenderedPageBreak/>
         <w:drawing>
           <wp:inline distT="0" distB="0" distL="0" distR="0" wp14:anchorId="190F5AFE" wp14:editId="3076AAAE">
             <wp:extent cx="4959688" cy="6667500"/>
@@ -2483,6 +2486,7 @@
           <w:rFonts w:ascii="Arial" w:hAnsi="Arial" w:cs="Arial"/>
           <w:b/>
           <w:bCs/>
+          <w:noProof/>
           <w:sz w:val="22"/>
           <w:szCs w:val="22"/>
         </w:rPr>
@@ -2563,6 +2567,7 @@
       <w:r>
         <w:rPr>
           <w:rFonts w:ascii="Arial" w:hAnsi="Arial" w:cs="Arial"/>
+          <w:noProof/>
         </w:rPr>
         <w:drawing>
           <wp:inline distT="0" distB="0" distL="0" distR="0" wp14:anchorId="1366844A" wp14:editId="53D141AB">
@@ -2610,6 +2615,7 @@
       <w:r>
         <w:rPr>
           <w:rFonts w:ascii="Arial" w:hAnsi="Arial" w:cs="Arial"/>
+          <w:noProof/>
         </w:rPr>
         <w:drawing>
           <wp:inline distT="0" distB="0" distL="0" distR="0" wp14:anchorId="5FBC5409" wp14:editId="46D6168D">
@@ -4324,6 +4330,21 @@
 </file>
 
 <file path=customXml/item1.xml><?xml version="1.0" encoding="utf-8"?>
+<?mso-contentType ?>
+<FormTemplates xmlns="http://schemas.microsoft.com/sharepoint/v3/contenttype/forms">
+  <Display>DocumentLibraryForm</Display>
+  <Edit>DocumentLibraryForm</Edit>
+  <New>DocumentLibraryForm</New>
+</FormTemplates>
+</file>
+
+<file path=customXml/item2.xml><?xml version="1.0" encoding="utf-8"?>
+<p:properties xmlns:p="http://schemas.microsoft.com/office/2006/metadata/properties" xmlns:xsi="http://www.w3.org/2001/XMLSchema-instance" xmlns:pc="http://schemas.microsoft.com/office/infopath/2007/PartnerControls">
+  <documentManagement/>
+</p:properties>
+</file>
+
+<file path=customXml/item3.xml><?xml version="1.0" encoding="utf-8"?>
 <ct:contentTypeSchema xmlns:ct="http://schemas.microsoft.com/office/2006/metadata/contentType" xmlns:ma="http://schemas.microsoft.com/office/2006/metadata/properties/metaAttributes" ct:_="" ma:_="" ma:contentTypeName="Document" ma:contentTypeID="0x010100D6545C4DACC92340AB17033E3A6DD483" ma:contentTypeVersion="7" ma:contentTypeDescription="Create a new document." ma:contentTypeScope="" ma:versionID="6f6f15b7efb541e43d43c9c2c61b15c3">
   <xsd:schema xmlns:xsd="http://www.w3.org/2001/XMLSchema" xmlns:xs="http://www.w3.org/2001/XMLSchema" xmlns:p="http://schemas.microsoft.com/office/2006/metadata/properties" xmlns:ns2="dcad1f52-99d9-4eec-95fc-8866ed2e151b" targetNamespace="http://schemas.microsoft.com/office/2006/metadata/properties" ma:root="true" ma:fieldsID="aae3021ca0d968f6dd92c1313e02e8e7" ns2:_="">
     <xsd:import namespace="dcad1f52-99d9-4eec-95fc-8866ed2e151b"/>
@@ -4485,22 +4506,24 @@
 </ct:contentTypeSchema>
 </file>
 
-<file path=customXml/item2.xml><?xml version="1.0" encoding="utf-8"?>
-<p:properties xmlns:p="http://schemas.microsoft.com/office/2006/metadata/properties" xmlns:xsi="http://www.w3.org/2001/XMLSchema-instance" xmlns:pc="http://schemas.microsoft.com/office/infopath/2007/PartnerControls">
-  <documentManagement/>
-</p:properties>
+<file path=customXml/itemProps1.xml><?xml version="1.0" encoding="utf-8"?>
+<ds:datastoreItem xmlns:ds="http://schemas.openxmlformats.org/officeDocument/2006/customXml" ds:itemID="{7BDF9320-02E3-45FE-BA80-EB3A0EF3B181}">
+  <ds:schemaRefs>
+    <ds:schemaRef ds:uri="http://schemas.microsoft.com/sharepoint/v3/contenttype/forms"/>
+  </ds:schemaRefs>
+</ds:datastoreItem>
 </file>
 
-<file path=customXml/item3.xml><?xml version="1.0" encoding="utf-8"?>
-<?mso-contentType ?>
-<FormTemplates xmlns="http://schemas.microsoft.com/sharepoint/v3/contenttype/forms">
-  <Display>DocumentLibraryForm</Display>
-  <Edit>DocumentLibraryForm</Edit>
-  <New>DocumentLibraryForm</New>
-</FormTemplates>
+<file path=customXml/itemProps2.xml><?xml version="1.0" encoding="utf-8"?>
+<ds:datastoreItem xmlns:ds="http://schemas.openxmlformats.org/officeDocument/2006/customXml" ds:itemID="{8E01AADA-C075-4CD4-AE01-CA261893014F}">
+  <ds:schemaRefs>
+    <ds:schemaRef ds:uri="http://schemas.microsoft.com/office/2006/metadata/properties"/>
+    <ds:schemaRef ds:uri="http://schemas.microsoft.com/office/infopath/2007/PartnerControls"/>
+  </ds:schemaRefs>
+</ds:datastoreItem>
 </file>
 
-<file path=customXml/itemProps1.xml><?xml version="1.0" encoding="utf-8"?>
+<file path=customXml/itemProps3.xml><?xml version="1.0" encoding="utf-8"?>
 <ds:datastoreItem xmlns:ds="http://schemas.openxmlformats.org/officeDocument/2006/customXml" ds:itemID="{420077C5-86C4-408B-8C0D-1FE579DE108E}">
   <ds:schemaRefs>
     <ds:schemaRef ds:uri="http://schemas.microsoft.com/office/2006/metadata/contentType"/>
@@ -4516,21 +4539,4 @@
     <ds:schemaRef ds:uri="http://schemas.microsoft.com/internal/obd"/>
   </ds:schemaRefs>
 </ds:datastoreItem>
-</file>
-
-<file path=customXml/itemProps2.xml><?xml version="1.0" encoding="utf-8"?>
-<ds:datastoreItem xmlns:ds="http://schemas.openxmlformats.org/officeDocument/2006/customXml" ds:itemID="{8E01AADA-C075-4CD4-AE01-CA261893014F}">
-  <ds:schemaRefs>
-    <ds:schemaRef ds:uri="http://schemas.microsoft.com/office/2006/metadata/properties"/>
-    <ds:schemaRef ds:uri="http://schemas.microsoft.com/office/infopath/2007/PartnerControls"/>
-  </ds:schemaRefs>
-</ds:datastoreItem>
-</file>
-
-<file path=customXml/itemProps3.xml><?xml version="1.0" encoding="utf-8"?>
-<ds:datastoreItem xmlns:ds="http://schemas.openxmlformats.org/officeDocument/2006/customXml" ds:itemID="{7BDF9320-02E3-45FE-BA80-EB3A0EF3B181}">
-  <ds:schemaRefs>
-    <ds:schemaRef ds:uri="http://schemas.microsoft.com/sharepoint/v3/contenttype/forms"/>
-  </ds:schemaRefs>
-</ds:datastoreItem>
 </file>
</xml_diff>